<commit_message>
Updated my SaneBox experience
</commit_message>
<xml_diff>
--- a/static/downloads/Mark Starkman Resume 2020.docx
+++ b/static/downloads/Mark Starkman Resume 2020.docx
@@ -40,7 +40,6 @@
           <w:rFonts w:ascii="Asap" w:hAnsi="Asap"/>
         </w:rPr>
       </w:pPr>
-      <w:bookmarkStart w:id="0" w:name="_GoBack"/>
       <w:r>
         <w:rPr>
           <w:rFonts w:ascii="Asap" w:hAnsi="Asap"/>
@@ -72,7 +71,6 @@
         <w:t xml:space="preserve"> full-time remote environment.</w:t>
       </w:r>
     </w:p>
-    <w:bookmarkEnd w:id="0"/>
     <w:p>
       <w:pPr>
         <w:rPr>
@@ -159,19 +157,7 @@
               <w:rPr>
                 <w:rFonts w:ascii="Asap" w:hAnsi="Asap"/>
               </w:rPr>
-              <w:t>October</w:t>
-            </w:r>
-            <w:r>
-              <w:rPr>
-                <w:rFonts w:ascii="Asap" w:hAnsi="Asap"/>
-              </w:rPr>
-              <w:t xml:space="preserve"> 201</w:t>
-            </w:r>
-            <w:r>
-              <w:rPr>
-                <w:rFonts w:ascii="Asap" w:hAnsi="Asap"/>
-              </w:rPr>
-              <w:t>7</w:t>
+              <w:t>October 2017</w:t>
             </w:r>
             <w:r>
               <w:rPr>
@@ -305,8 +291,24 @@
               <w:rPr>
                 <w:rFonts w:ascii="Asap" w:hAnsi="Asap"/>
               </w:rPr>
-              <w:t>Provided on-call support to our customers to ensure that their accounts were connecting and processing the email from their email server to minimize any downtime and to make sure that our customers remained happy.</w:t>
-            </w:r>
+              <w:t xml:space="preserve">Built an entire help docs CMS for our support team to create documents in markdown to be available to the public internet.  Ruby on Rails was used on the back-end, </w:t>
+            </w:r>
+            <w:proofErr w:type="spellStart"/>
+            <w:r>
+              <w:rPr>
+                <w:rFonts w:ascii="Asap" w:hAnsi="Asap"/>
+              </w:rPr>
+              <w:t>Algolia</w:t>
+            </w:r>
+            <w:proofErr w:type="spellEnd"/>
+            <w:r>
+              <w:rPr>
+                <w:rFonts w:ascii="Asap" w:hAnsi="Asap"/>
+              </w:rPr>
+              <w:t xml:space="preserve"> was used for searching with vanilla JS to display the results.</w:t>
+            </w:r>
+            <w:bookmarkStart w:id="0" w:name="_GoBack"/>
+            <w:bookmarkEnd w:id="0"/>
           </w:p>
         </w:tc>
       </w:tr>
@@ -5138,7 +5140,7 @@
 </file>
 
 <file path=customXml/itemProps1.xml><?xml version="1.0" encoding="utf-8"?>
-<ds:datastoreItem xmlns:ds="http://schemas.openxmlformats.org/officeDocument/2006/customXml" ds:itemID="{0E8A4651-24FD-9442-A668-FD103AAE624E}">
+<ds:datastoreItem xmlns:ds="http://schemas.openxmlformats.org/officeDocument/2006/customXml" ds:itemID="{CD905DBE-9C6F-9547-B96F-768A697D1D84}">
   <ds:schemaRefs>
     <ds:schemaRef ds:uri="http://schemas.openxmlformats.org/officeDocument/2006/bibliography"/>
   </ds:schemaRefs>

</xml_diff>